<commit_message>
vault backup: 2022-03-25 10:22:34
</commit_message>
<xml_diff>
--- a/English/Assignments/2022/English Assignment.docx
+++ b/English/Assignments/2022/English Assignment.docx
@@ -61,23 +61,7 @@
       </w:r>
       <w:r>
         <w:rPr/>
-        <w:t xml:space="preserve"> a childish fantasy of peace between the feuding families, Secondly his poor role as Romeo’s secondary father figure in order to lead him in a better direction, and lastly, his overly convoluted and poorly planned out scheme</w:t>
-      </w:r>
-      <w:r>
-        <w:rPr/>
-        <w:t>s</w:t>
-      </w:r>
-      <w:r>
-        <w:rPr/>
-        <w:t xml:space="preserve"> in order for the lovers to run away </w:t>
-      </w:r>
-      <w:r>
-        <w:rPr/>
-        <w:t>together</w:t>
-      </w:r>
-      <w:r>
-        <w:rPr/>
-        <w:t>.</w:t>
+        <w:t xml:space="preserve"> a childish fantasy of peace between the feuding families, Secondly his poor role as Romeo’s secondary father figure in order to lead him in a better direction, and lastly, his overly convoluted and poorly planned out schemes in order for the lovers to run away together.</w:t>
       </w:r>
     </w:p>
     <w:p>
@@ -119,59 +103,11 @@
       </w:r>
       <w:r>
         <w:rPr/>
-        <w:t xml:space="preserve">, contradicting his prior statement. </w:t>
-      </w:r>
-      <w:r>
-        <w:rPr/>
-        <w:t>Shakespeare’s use of dramatic irony at the start of the play with “From forth the fatal loins of these two foes, a pair of star-crossed lovers take their life.” (</w:t>
-      </w:r>
-      <w:r>
-        <w:rPr/>
-        <w:t>Prologue)</w:t>
-      </w:r>
-      <w:r>
-        <w:rPr/>
-        <w:t xml:space="preserve"> </w:t>
-      </w:r>
-      <w:r>
-        <w:rPr/>
-        <w:t>I</w:t>
-      </w:r>
-      <w:r>
-        <w:rPr/>
-        <w:t xml:space="preserve">s used to </w:t>
-      </w:r>
-      <w:r>
-        <w:rPr/>
-        <w:t xml:space="preserve">give the sense of building dread that is ever-present </w:t>
-      </w:r>
-      <w:r>
-        <w:rPr/>
-        <w:t>in many of Shakespeare’s tragedies,</w:t>
-      </w:r>
-      <w:r>
-        <w:rPr/>
-        <w:t xml:space="preserve"> However, </w:t>
-      </w:r>
-      <w:r>
-        <w:rPr/>
-        <w:t>what is interesting about many of his works is the effect on the secondary characters, two of which</w:t>
-      </w:r>
-      <w:r>
-        <w:rPr/>
-        <w:t xml:space="preserve"> </w:t>
-      </w:r>
-      <w:r>
-        <w:rPr/>
-        <w:t xml:space="preserve">are directly impacted by </w:t>
-      </w:r>
-      <w:r>
-        <w:rPr/>
-        <w:t xml:space="preserve">Friar Lawrence's conviction that the marriage would end the feud between the rival houses, </w:t>
-      </w:r>
-      <w:r>
-        <w:rPr/>
-        <w:t>Mercutio’s and Tybalt’s deaths in the middle of the play and both “star crossed lovers” at the very end.</w:t>
+        <w:t xml:space="preserve">, contradicting his prior statement. Shakespeare’s use of dramatic irony at the start of the play with “From forth the fatal loins of these two foes, a pair of star-crossed lovers take their life.” (Prologue) Is used to give the </w:t>
+      </w:r>
+      <w:r>
+        <w:rPr/>
+        <w:t xml:space="preserve">reader or watcher a sense of looming dread throughout the play. However the most interesting part about many of Shakespeare’s plays is the effect that the tragedy has on the other characters in the play, for example, Mercutio, who was seen as completely innocent, yet was tragically murdered because of the hasty actions of the Friar and Romeo. In conclusion the aspiration of the Friar to achieve the immature vision of peace between the two feuding families directly causes the deaths of not only Romeo and Juliet, but also Mercutio and Tybalt. </w:t>
       </w:r>
     </w:p>
     <w:p>
@@ -198,92 +134,96 @@
       </w:r>
       <w:r>
         <w:rPr/>
-        <w:t xml:space="preserve"> as the closest thing to a father figure that we are shown in the play. Friar Lawrence’s reprimanding of Romeo’s actions is him attempting to correct his course and adjust his impulsive nature to avoid the dangers that impatience can bring to oneself, as seen in “Wisely and slow; they stumble that run fast.” (Act 2, Scene 3) this is proving that Friar Lawrence's cares for Romeo, and is attempting to teach him about the dangers of the world, however the actions that the Friar takes inevitably leads Romeo to his doom. The Friar attempting to rectify the situation after Tybalt and Mercutio’s deaths </w:t>
-      </w:r>
-      <w:r>
-        <w:rPr/>
-        <w:t>b</w:t>
-      </w:r>
-      <w:r>
-        <w:rPr/>
-        <w:t xml:space="preserve">y sending Romeo to Mantua, without establishing a reliable method of communication, directly causes Romeo to be misinformed about the supposed death of his lover Juliet. Furthermore, the Friar’s role in the faked death of Juliet is also caused by both his and Romeo’s impulsive nature and more poor planning on the part of the Friar.  </w:t>
-      </w:r>
-    </w:p>
-    <w:p>
-      <w:pPr>
-        <w:pStyle w:val="TextBody"/>
-        <w:bidi w:val="0"/>
-        <w:jc w:val="left"/>
-        <w:rPr/>
-      </w:pPr>
-      <w:r>
-        <w:rPr/>
-      </w:r>
-    </w:p>
-    <w:p>
-      <w:pPr>
-        <w:pStyle w:val="TextBody"/>
-        <w:bidi w:val="0"/>
-        <w:jc w:val="left"/>
-        <w:rPr/>
-      </w:pPr>
-      <w:r>
-        <w:rPr/>
-      </w:r>
-    </w:p>
-    <w:p>
-      <w:pPr>
-        <w:pStyle w:val="TextBody"/>
-        <w:bidi w:val="0"/>
-        <w:jc w:val="left"/>
-        <w:rPr/>
-      </w:pPr>
-      <w:r>
-        <w:rPr/>
-      </w:r>
-    </w:p>
-    <w:p>
-      <w:pPr>
-        <w:pStyle w:val="TextBody"/>
-        <w:bidi w:val="0"/>
-        <w:jc w:val="left"/>
-        <w:rPr/>
-      </w:pPr>
-      <w:r>
-        <w:rPr/>
-      </w:r>
-    </w:p>
-    <w:p>
-      <w:pPr>
-        <w:pStyle w:val="TextBody"/>
-        <w:bidi w:val="0"/>
-        <w:jc w:val="left"/>
-        <w:rPr>
-          <w:rFonts w:eastAsia="Droid Sans Fallback" w:cs="Droid Sans Devanagari"/>
-          <w:color w:val="auto"/>
-          <w:kern w:val="2"/>
-          <w:sz w:val="24"/>
-          <w:szCs w:val="24"/>
-          <w:lang w:val="en-AU" w:eastAsia="zh-CN" w:bidi="hi-IN"/>
-        </w:rPr>
-      </w:pPr>
-      <w:r>
-        <w:rPr>
-          <w:rFonts w:eastAsia="Droid Sans Fallback" w:cs="Droid Sans Devanagari"/>
-          <w:color w:val="auto"/>
-          <w:kern w:val="2"/>
-          <w:sz w:val="24"/>
-          <w:szCs w:val="24"/>
-          <w:lang w:val="en-AU" w:eastAsia="zh-CN" w:bidi="hi-IN"/>
-        </w:rPr>
-      </w:r>
-    </w:p>
-    <w:p>
-      <w:pPr>
-        <w:pStyle w:val="TextBody"/>
-        <w:bidi w:val="0"/>
-        <w:jc w:val="left"/>
-        <w:rPr/>
+        <w:t xml:space="preserve"> as the closest thing to a father figure that we are shown in the play. Friar Lawrence’s reprimanding of Romeo’s actions is him attempting to correct his course and adjust his impulsive nature to avoid the dangers that impatience can bring to oneself, as seen in “Wisely and slow; they stumble that run fast.” (Act 2, Scene 3) this is proving that Friar Lawrence cares for Romeo, and is attempting to teach him about the dangers of the world, however, the actions that the Friar takes inevitably leads Romeo to his doom. The Friar attempting to rectify the situation after Tybalt and Mercutio’s deaths by sending Romeo to Mantua, without establishing a reliable method of communication, directly causes Romeo to be misinformed about the supposed death of his lover Juliet. </w:t>
+      </w:r>
+      <w:r>
+        <w:rPr/>
+        <w:t>Shakespeare has also used poison as a repetitive theme throughout the play, with the feud symbolically poisoni</w:t>
+      </w:r>
+      <w:r>
+        <w:rPr>
+          <w:rFonts w:eastAsia="Droid Sans Fallback" w:cs="Droid Sans Devanagari"/>
+          <w:color w:val="auto"/>
+          <w:kern w:val="2"/>
+          <w:sz w:val="24"/>
+          <w:szCs w:val="24"/>
+          <w:lang w:val="en-AU" w:eastAsia="zh-CN" w:bidi="hi-IN"/>
+        </w:rPr>
+        <w:t>n</w:t>
+      </w:r>
+      <w:r>
+        <w:rPr>
+          <w:rFonts w:eastAsia="Droid Sans Fallback" w:cs="Droid Sans Devanagari"/>
+          <w:color w:val="auto"/>
+          <w:kern w:val="2"/>
+          <w:sz w:val="24"/>
+          <w:szCs w:val="24"/>
+          <w:lang w:val="en-AU" w:eastAsia="zh-CN" w:bidi="hi-IN"/>
+        </w:rPr>
+        <w:t xml:space="preserve">g​ </w:t>
+      </w:r>
+      <w:r>
+        <w:rPr/>
+        <w:t xml:space="preserve">the streets of Verona, </w:t>
+      </w:r>
+      <w:r>
+        <w:rPr/>
+        <w:t xml:space="preserve">Romeo buying the poison that takes his own life </w:t>
+      </w:r>
+      <w:r>
+        <w:rPr/>
+        <w:t xml:space="preserve">and the Friar hastily concocting a poison that symbolises every mistake that the Friar makes throughout the play, showing his impulsiveness and terrible planning skills while appearing to the outside as a stable and pragmatic man. </w:t>
+      </w:r>
+    </w:p>
+    <w:p>
+      <w:pPr>
+        <w:pStyle w:val="TextBody"/>
+        <w:bidi w:val="0"/>
+        <w:jc w:val="left"/>
+        <w:rPr/>
+      </w:pPr>
+      <w:r>
+        <w:rPr/>
+      </w:r>
+    </w:p>
+    <w:p>
+      <w:pPr>
+        <w:pStyle w:val="TextBody"/>
+        <w:bidi w:val="0"/>
+        <w:jc w:val="left"/>
+        <w:rPr>
+          <w:rFonts w:eastAsia="Droid Sans Fallback" w:cs="Droid Sans Devanagari"/>
+          <w:color w:val="auto"/>
+          <w:kern w:val="2"/>
+          <w:sz w:val="24"/>
+          <w:szCs w:val="24"/>
+          <w:lang w:val="en-AU" w:eastAsia="zh-CN" w:bidi="hi-IN"/>
+        </w:rPr>
+      </w:pPr>
+      <w:r>
+        <w:rPr>
+          <w:rFonts w:eastAsia="Droid Sans Fallback" w:cs="Droid Sans Devanagari"/>
+          <w:color w:val="auto"/>
+          <w:kern w:val="2"/>
+          <w:sz w:val="24"/>
+          <w:szCs w:val="24"/>
+          <w:lang w:val="en-AU" w:eastAsia="zh-CN" w:bidi="hi-IN"/>
+        </w:rPr>
+      </w:r>
+    </w:p>
+    <w:p>
+      <w:pPr>
+        <w:pStyle w:val="TextBody"/>
+        <w:bidi w:val="0"/>
+        <w:jc w:val="left"/>
+        <w:rPr>
+          <w:rFonts w:eastAsia="Droid Sans Fallback" w:cs="Droid Sans Devanagari"/>
+          <w:color w:val="auto"/>
+          <w:kern w:val="2"/>
+          <w:sz w:val="24"/>
+          <w:szCs w:val="24"/>
+          <w:lang w:val="en-AU" w:eastAsia="zh-CN" w:bidi="hi-IN"/>
+        </w:rPr>
       </w:pPr>
       <w:r>
         <w:rPr>
@@ -302,7 +242,14 @@
         <w:pStyle w:val="TextBody"/>
         <w:bidi w:val="0"/>
         <w:jc w:val="center"/>
-        <w:rPr/>
+        <w:rPr>
+          <w:rFonts w:eastAsia="Droid Sans Fallback" w:cs="Droid Sans Devanagari"/>
+          <w:color w:val="auto"/>
+          <w:kern w:val="2"/>
+          <w:sz w:val="24"/>
+          <w:szCs w:val="24"/>
+          <w:lang w:val="en-AU" w:eastAsia="zh-CN" w:bidi="hi-IN"/>
+        </w:rPr>
       </w:pPr>
       <w:r>
         <w:rPr>
@@ -332,7 +279,14 @@
         <w:pStyle w:val="TextBody"/>
         <w:bidi w:val="0"/>
         <w:jc w:val="center"/>
-        <w:rPr/>
+        <w:rPr>
+          <w:rFonts w:eastAsia="Droid Sans Fallback" w:cs="Droid Sans Devanagari"/>
+          <w:color w:val="auto"/>
+          <w:kern w:val="2"/>
+          <w:sz w:val="24"/>
+          <w:szCs w:val="24"/>
+          <w:lang w:val="en-AU" w:eastAsia="zh-CN" w:bidi="hi-IN"/>
+        </w:rPr>
       </w:pPr>
       <w:r>
         <w:rPr>
@@ -351,7 +305,14 @@
         <w:pStyle w:val="TextBody"/>
         <w:bidi w:val="0"/>
         <w:jc w:val="center"/>
-        <w:rPr/>
+        <w:rPr>
+          <w:rFonts w:eastAsia="Droid Sans Fallback" w:cs="Droid Sans Devanagari"/>
+          <w:color w:val="auto"/>
+          <w:kern w:val="2"/>
+          <w:sz w:val="24"/>
+          <w:szCs w:val="24"/>
+          <w:lang w:val="en-AU" w:eastAsia="zh-CN" w:bidi="hi-IN"/>
+        </w:rPr>
       </w:pPr>
       <w:r>
         <w:rPr>
@@ -370,7 +331,14 @@
         <w:pStyle w:val="TextBody"/>
         <w:bidi w:val="0"/>
         <w:jc w:val="center"/>
-        <w:rPr/>
+        <w:rPr>
+          <w:rFonts w:eastAsia="Droid Sans Fallback" w:cs="Droid Sans Devanagari"/>
+          <w:color w:val="auto"/>
+          <w:kern w:val="2"/>
+          <w:sz w:val="24"/>
+          <w:szCs w:val="24"/>
+          <w:lang w:val="en-AU" w:eastAsia="zh-CN" w:bidi="hi-IN"/>
+        </w:rPr>
       </w:pPr>
       <w:r>
         <w:rPr>
@@ -389,186 +357,75 @@
         <w:pStyle w:val="TextBody"/>
         <w:bidi w:val="0"/>
         <w:jc w:val="left"/>
-        <w:rPr/>
-      </w:pPr>
-      <w:r>
-        <w:rPr>
-          <w:rFonts w:eastAsia="Droid Sans Fallback" w:cs="Droid Sans Devanagari"/>
-          <w:color w:val="auto"/>
-          <w:kern w:val="2"/>
-          <w:sz w:val="24"/>
-          <w:szCs w:val="24"/>
-          <w:lang w:val="en-AU" w:eastAsia="zh-CN" w:bidi="hi-IN"/>
-        </w:rPr>
-        <w:t>This is proving that sending the Friar, who was far too slow and assumed to be assisting in the epidemic in Ma</w:t>
-      </w:r>
-      <w:r>
-        <w:rPr>
-          <w:rFonts w:eastAsia="Droid Sans Fallback" w:cs="Droid Sans Devanagari"/>
-          <w:color w:val="auto"/>
-          <w:kern w:val="2"/>
-          <w:sz w:val="24"/>
-          <w:szCs w:val="24"/>
-          <w:lang w:val="en-AU" w:eastAsia="zh-CN" w:bidi="hi-IN"/>
-        </w:rPr>
-        <w:t>n</w:t>
-      </w:r>
-      <w:r>
-        <w:rPr>
-          <w:rFonts w:eastAsia="Droid Sans Fallback" w:cs="Droid Sans Devanagari"/>
-          <w:color w:val="auto"/>
-          <w:kern w:val="2"/>
-          <w:sz w:val="24"/>
-          <w:szCs w:val="24"/>
-          <w:lang w:val="en-AU" w:eastAsia="zh-CN" w:bidi="hi-IN"/>
-        </w:rPr>
-        <w:t xml:space="preserve">tua, another indirect result of atrocious planning by Friar Lawrence. The Friar should have also made </w:t>
-      </w:r>
-      <w:r>
-        <w:rPr>
-          <w:rFonts w:eastAsia="Droid Sans Fallback" w:cs="Droid Sans Devanagari"/>
-          <w:color w:val="auto"/>
-          <w:kern w:val="2"/>
-          <w:sz w:val="24"/>
-          <w:szCs w:val="24"/>
-          <w:lang w:val="en-AU" w:eastAsia="zh-CN" w:bidi="hi-IN"/>
-        </w:rPr>
-        <w:t xml:space="preserve">more of an attempt </w:t>
-      </w:r>
-      <w:r>
-        <w:rPr>
-          <w:rFonts w:eastAsia="Droid Sans Fallback" w:cs="Droid Sans Devanagari"/>
-          <w:color w:val="auto"/>
-          <w:kern w:val="2"/>
-          <w:sz w:val="24"/>
-          <w:szCs w:val="24"/>
-          <w:lang w:val="en-AU" w:eastAsia="zh-CN" w:bidi="hi-IN"/>
-        </w:rPr>
-        <w:t xml:space="preserve">to </w:t>
-      </w:r>
-      <w:r>
-        <w:rPr>
-          <w:rFonts w:eastAsia="Droid Sans Fallback" w:cs="Droid Sans Devanagari"/>
-          <w:color w:val="auto"/>
-          <w:kern w:val="2"/>
-          <w:sz w:val="24"/>
-          <w:szCs w:val="24"/>
-          <w:lang w:val="en-AU" w:eastAsia="zh-CN" w:bidi="hi-IN"/>
-        </w:rPr>
-        <w:t xml:space="preserve">contact </w:t>
-      </w:r>
-      <w:r>
-        <w:rPr>
-          <w:rFonts w:eastAsia="Droid Sans Fallback" w:cs="Droid Sans Devanagari"/>
-          <w:color w:val="auto"/>
-          <w:kern w:val="2"/>
-          <w:sz w:val="24"/>
-          <w:szCs w:val="24"/>
-          <w:lang w:val="en-AU" w:eastAsia="zh-CN" w:bidi="hi-IN"/>
-        </w:rPr>
-        <w:t xml:space="preserve">Romeo before he made it to Juliet’s deathbed, with him deciding to “Write again to Mantua.” (Act 5, scene 2) another poor decision, as Romeo </w:t>
-      </w:r>
-      <w:r>
-        <w:rPr>
-          <w:rFonts w:eastAsia="Droid Sans Fallback" w:cs="Droid Sans Devanagari"/>
-          <w:color w:val="auto"/>
-          <w:kern w:val="2"/>
-          <w:sz w:val="24"/>
-          <w:szCs w:val="24"/>
-          <w:lang w:val="en-AU" w:eastAsia="zh-CN" w:bidi="hi-IN"/>
-        </w:rPr>
-        <w:t xml:space="preserve">was </w:t>
-      </w:r>
-      <w:r>
-        <w:rPr>
-          <w:rFonts w:eastAsia="Droid Sans Fallback" w:cs="Droid Sans Devanagari"/>
-          <w:color w:val="auto"/>
-          <w:kern w:val="2"/>
-          <w:sz w:val="24"/>
-          <w:szCs w:val="24"/>
-          <w:lang w:val="en-AU" w:eastAsia="zh-CN" w:bidi="hi-IN"/>
-        </w:rPr>
-        <w:t>already</w:t>
-      </w:r>
-      <w:r>
-        <w:rPr>
-          <w:rFonts w:eastAsia="Droid Sans Fallback" w:cs="Droid Sans Devanagari"/>
-          <w:color w:val="auto"/>
-          <w:kern w:val="2"/>
-          <w:sz w:val="24"/>
-          <w:szCs w:val="24"/>
-          <w:lang w:val="en-AU" w:eastAsia="zh-CN" w:bidi="hi-IN"/>
-        </w:rPr>
-        <w:t xml:space="preserve"> informed by another that Juliet was dead</w:t>
-      </w:r>
-      <w:r>
-        <w:rPr>
-          <w:rFonts w:eastAsia="Droid Sans Fallback" w:cs="Droid Sans Devanagari"/>
-          <w:color w:val="auto"/>
-          <w:kern w:val="2"/>
-          <w:sz w:val="24"/>
-          <w:szCs w:val="24"/>
-          <w:lang w:val="en-AU" w:eastAsia="zh-CN" w:bidi="hi-IN"/>
-        </w:rPr>
-        <w:t xml:space="preserve">, and the Friar should have known that Romeo’s </w:t>
-      </w:r>
-      <w:r>
-        <w:rPr>
-          <w:rFonts w:eastAsia="Droid Sans Fallback" w:cs="Droid Sans Devanagari"/>
-          <w:color w:val="auto"/>
-          <w:kern w:val="2"/>
-          <w:sz w:val="24"/>
-          <w:szCs w:val="24"/>
-          <w:lang w:val="en-AU" w:eastAsia="zh-CN" w:bidi="hi-IN"/>
-        </w:rPr>
-        <w:t xml:space="preserve">love for Juliet and his </w:t>
-      </w:r>
-      <w:r>
-        <w:rPr>
-          <w:rFonts w:eastAsia="Droid Sans Fallback" w:cs="Droid Sans Devanagari"/>
-          <w:color w:val="auto"/>
-          <w:kern w:val="2"/>
-          <w:sz w:val="24"/>
-          <w:szCs w:val="24"/>
-          <w:lang w:val="en-AU" w:eastAsia="zh-CN" w:bidi="hi-IN"/>
-        </w:rPr>
-        <w:t>consistent impatience would have lead to Romeo doing something rash, potentially harming himself or the supposedly dead Juliet</w:t>
-      </w:r>
-      <w:r>
-        <w:rPr>
-          <w:rFonts w:eastAsia="Droid Sans Fallback" w:cs="Droid Sans Devanagari"/>
-          <w:color w:val="auto"/>
-          <w:kern w:val="2"/>
-          <w:sz w:val="24"/>
-          <w:szCs w:val="24"/>
-          <w:lang w:val="en-AU" w:eastAsia="zh-CN" w:bidi="hi-IN"/>
-        </w:rPr>
-        <w:t>. In conclusion the Friar makes many errors in the convoluted plans that he manufactures to serve a childish dream of everlasting peace.</w:t>
-      </w:r>
-    </w:p>
-    <w:p>
-      <w:pPr>
-        <w:pStyle w:val="TextBody"/>
-        <w:bidi w:val="0"/>
-        <w:jc w:val="left"/>
-        <w:rPr>
-          <w:rFonts w:eastAsia="Droid Sans Fallback" w:cs="Droid Sans Devanagari"/>
-          <w:color w:val="auto"/>
-          <w:kern w:val="2"/>
-          <w:sz w:val="24"/>
-          <w:szCs w:val="24"/>
-          <w:lang w:val="en-AU" w:eastAsia="zh-CN" w:bidi="hi-IN"/>
-        </w:rPr>
-      </w:pPr>
-      <w:r>
-        <w:rPr>
-          <w:rFonts w:eastAsia="Droid Sans Fallback" w:cs="Droid Sans Devanagari"/>
-          <w:color w:val="auto"/>
-          <w:kern w:val="2"/>
-          <w:sz w:val="24"/>
-          <w:szCs w:val="24"/>
-          <w:lang w:val="en-AU" w:eastAsia="zh-CN" w:bidi="hi-IN"/>
-        </w:rPr>
+        <w:rPr>
+          <w:u w:val="none"/>
+        </w:rPr>
+      </w:pPr>
+      <w:r>
+        <w:rPr>
+          <w:rFonts w:eastAsia="Droid Sans Fallback" w:cs="Droid Sans Devanagari"/>
+          <w:color w:val="auto"/>
+          <w:kern w:val="2"/>
+          <w:sz w:val="24"/>
+          <w:szCs w:val="24"/>
+          <w:lang w:val="en-AU" w:eastAsia="zh-CN" w:bidi="hi-IN"/>
+        </w:rPr>
+        <w:t xml:space="preserve">This is proving that sending the Friar, who was far too slow and assumed to be assisting in the epidemic in Mantua, another indirect result of atrocious planning by Friar Lawrence. </w:t>
+      </w:r>
+      <w:r>
+        <w:rPr>
+          <w:rFonts w:eastAsia="Droid Sans Fallback" w:cs="Droid Sans Devanagari"/>
+          <w:color w:val="auto"/>
+          <w:kern w:val="2"/>
+          <w:sz w:val="24"/>
+          <w:szCs w:val="24"/>
+          <w:lang w:val="en-AU" w:eastAsia="zh-CN" w:bidi="hi-IN"/>
+        </w:rPr>
+        <w:t xml:space="preserve">Shakespeare </w:t>
+      </w:r>
+      <w:r>
+        <w:rPr>
+          <w:rFonts w:eastAsia="Droid Sans Fallback" w:cs="Droid Sans Devanagari"/>
+          <w:color w:val="auto"/>
+          <w:kern w:val="2"/>
+          <w:sz w:val="24"/>
+          <w:szCs w:val="24"/>
+          <w:lang w:val="en-AU" w:eastAsia="zh-CN" w:bidi="hi-IN"/>
+        </w:rPr>
+        <w:t xml:space="preserve">has also used foreshadowing as a form of dramatic irony for </w:t>
+      </w:r>
+      <w:r>
+        <w:rPr>
+          <w:rFonts w:eastAsia="Droid Sans Fallback" w:cs="Droid Sans Devanagari"/>
+          <w:color w:val="auto"/>
+          <w:kern w:val="2"/>
+          <w:sz w:val="24"/>
+          <w:szCs w:val="24"/>
+          <w:lang w:val="en-AU" w:eastAsia="zh-CN" w:bidi="hi-IN"/>
+        </w:rPr>
+        <w:t xml:space="preserve">an audience that has potentially noticed subtle foreshadowing, for example </w:t>
+      </w:r>
+      <w:r>
+        <w:rPr>
+          <w:rFonts w:eastAsia="Droid Sans Fallback" w:cs="Droid Sans Devanagari"/>
+          <w:color w:val="auto"/>
+          <w:kern w:val="2"/>
+          <w:sz w:val="24"/>
+          <w:szCs w:val="24"/>
+          <w:lang w:val="en-AU" w:eastAsia="zh-CN" w:bidi="hi-IN"/>
+        </w:rPr>
+        <w:t xml:space="preserve">when Romeo says “And fall upon the ground as I do now, </w:t>
+      </w:r>
+      <w:r>
+        <w:rPr>
+          <w:rFonts w:eastAsia="Droid Sans Fallback" w:cs="Droid Sans Devanagari"/>
+          <w:color w:val="auto"/>
+          <w:kern w:val="2"/>
+          <w:sz w:val="24"/>
+          <w:szCs w:val="24"/>
+          <w:lang w:val="en-AU" w:eastAsia="zh-CN" w:bidi="hi-IN"/>
+        </w:rPr>
+        <w:t>taking the measure of an unmade grave” (Act 3, Scene 3) Basically explaining that without Juliet he will die, foreshadowing their later deaths. In addition Friar Lawrence should have taken that Romeo was having suicidal, rash thoughts and should have made an effort to keep him safe when he was banished, The Friar should have also been less hasty in his plans to stop Romeo’s suicidal tendencies.</w:t>
       </w:r>
     </w:p>
     <w:p>
@@ -749,7 +606,9 @@
     <w:pPr>
       <w:widowControl/>
       <w:suppressAutoHyphens w:val="true"/>
-      <w:overflowPunct w:val="false"/>
+      <w:kinsoku w:val="true"/>
+      <w:overflowPunct w:val="true"/>
+      <w:autoSpaceDE w:val="true"/>
       <w:bidi w:val="0"/>
       <w:spacing w:before="0" w:after="0"/>
       <w:jc w:val="left"/>

</xml_diff>

<commit_message>
vault backup: 2022-04-20 09:53:02
</commit_message>
<xml_diff>
--- a/English/Assignments/2022/English Assignment.docx
+++ b/English/Assignments/2022/English Assignment.docx
@@ -1,10 +1,14 @@
 
 <file path=word/document.xml><?xml version="1.0" encoding="utf-8"?>
-<w:document xmlns:o="urn:schemas-microsoft-com:office:office" xmlns:r="http://schemas.openxmlformats.org/officeDocument/2006/relationships" xmlns:v="urn:schemas-microsoft-com:vml" xmlns:w="http://schemas.openxmlformats.org/wordprocessingml/2006/main" xmlns:w10="urn:schemas-microsoft-com:office:word" xmlns:wp="http://schemas.openxmlformats.org/drawingml/2006/wordprocessingDrawing" xmlns:wps="http://schemas.microsoft.com/office/word/2010/wordprocessingShape" xmlns:wpg="http://schemas.microsoft.com/office/word/2010/wordprocessingGroup" xmlns:mc="http://schemas.openxmlformats.org/markup-compatibility/2006" xmlns:wp14="http://schemas.microsoft.com/office/word/2010/wordprocessingDrawing" xmlns:w14="http://schemas.microsoft.com/office/word/2010/wordml" mc:Ignorable="w14 wp14">
+<w:document xmlns:o="urn:schemas-microsoft-com:office:office" xmlns:r="http://schemas.openxmlformats.org/officeDocument/2006/relationships" xmlns:v="urn:schemas-microsoft-com:vml" xmlns:w="http://schemas.openxmlformats.org/wordprocessingml/2006/main" xmlns:w10="urn:schemas-microsoft-com:office:word" xmlns:wp="http://schemas.openxmlformats.org/drawingml/2006/wordprocessingDrawing" xmlns:wps="http://schemas.microsoft.com/office/word/2010/wordprocessingShape" xmlns:wpg="http://schemas.microsoft.com/office/word/2010/wordprocessingGroup" xmlns:mc="http://schemas.openxmlformats.org/markup-compatibility/2006" xmlns:wp14="http://schemas.microsoft.com/office/word/2010/wordprocessingDrawing" xmlns:w14="http://schemas.microsoft.com/office/word/2010/wordml" xmlns:w15="http://schemas.microsoft.com/office/word/2012/wordml" mc:Ignorable="w14 wp14 w15">
   <w:body>
     <w:p>
       <w:pPr>
         <w:pStyle w:val="Heading1"/>
+        <w:numPr>
+          <w:ilvl w:val="0"/>
+          <w:numId w:val="1"/>
+        </w:numPr>
         <w:bidi w:val="0"/>
         <w:spacing w:before="240" w:after="120"/>
         <w:jc w:val="left"/>
@@ -103,11 +107,7 @@
       </w:r>
       <w:r>
         <w:rPr/>
-        <w:t xml:space="preserve">, contradicting his prior statement. Shakespeare’s use of dramatic irony at the start of the play with “From forth the fatal loins of these two foes, a pair of star-crossed lovers take their life.” (Prologue) Is used to give the </w:t>
-      </w:r>
-      <w:r>
-        <w:rPr/>
-        <w:t xml:space="preserve">reader or watcher a sense of looming dread throughout the play. However the most interesting part about many of Shakespeare’s plays is the effect that the tragedy has on the other characters in the play, for example, Mercutio, who was seen as completely innocent, yet was tragically murdered because of the hasty actions of the Friar and Romeo. In conclusion the aspiration of the Friar to achieve the immature vision of peace between the two feuding families directly causes the deaths of not only Romeo and Juliet, but also Mercutio and Tybalt. </w:t>
+        <w:t xml:space="preserve">, contradicting his prior statement. Shakespeare’s use of dramatic irony at the start of the play with “From forth the fatal loins of these two foes, a pair of star-crossed lovers take their life.” (Prologue) Is used to give the reader or watcher a sense of looming dread throughout the play. However the most interesting part about many of Shakespeare’s plays is the effect that the tragedy has on the other characters in the play, for example, Mercutio, who was seen as completely innocent, yet was tragically murdered because of the hasty actions of the Friar and Romeo. In conclusion the aspiration of the Friar to achieve the immature vision of peace between the two feuding families directly causes the deaths of not only Romeo and Juliet, but also Mercutio and Tybalt. </w:t>
       </w:r>
     </w:p>
     <w:p>
@@ -134,45 +134,22 @@
       </w:r>
       <w:r>
         <w:rPr/>
-        <w:t xml:space="preserve"> as the closest thing to a father figure that we are shown in the play. Friar Lawrence’s reprimanding of Romeo’s actions is him attempting to correct his course and adjust his impulsive nature to avoid the dangers that impatience can bring to oneself, as seen in “Wisely and slow; they stumble that run fast.” (Act 2, Scene 3) this is proving that Friar Lawrence cares for Romeo, and is attempting to teach him about the dangers of the world, however, the actions that the Friar takes inevitably leads Romeo to his doom. The Friar attempting to rectify the situation after Tybalt and Mercutio’s deaths by sending Romeo to Mantua, without establishing a reliable method of communication, directly causes Romeo to be misinformed about the supposed death of his lover Juliet. </w:t>
-      </w:r>
-      <w:r>
-        <w:rPr/>
-        <w:t>Shakespeare has also used poison as a repetitive theme throughout the play, with the feud symbolically poisoni</w:t>
-      </w:r>
-      <w:r>
-        <w:rPr>
-          <w:rFonts w:eastAsia="Droid Sans Fallback" w:cs="Droid Sans Devanagari"/>
-          <w:color w:val="auto"/>
-          <w:kern w:val="2"/>
-          <w:sz w:val="24"/>
-          <w:szCs w:val="24"/>
-          <w:lang w:val="en-AU" w:eastAsia="zh-CN" w:bidi="hi-IN"/>
-        </w:rPr>
-        <w:t>n</w:t>
-      </w:r>
-      <w:r>
-        <w:rPr>
-          <w:rFonts w:eastAsia="Droid Sans Fallback" w:cs="Droid Sans Devanagari"/>
-          <w:color w:val="auto"/>
-          <w:kern w:val="2"/>
-          <w:sz w:val="24"/>
-          <w:szCs w:val="24"/>
-          <w:lang w:val="en-AU" w:eastAsia="zh-CN" w:bidi="hi-IN"/>
-        </w:rPr>
-        <w:t xml:space="preserve">g​ </w:t>
-      </w:r>
-      <w:r>
-        <w:rPr/>
-        <w:t xml:space="preserve">the streets of Verona, </w:t>
-      </w:r>
-      <w:r>
-        <w:rPr/>
-        <w:t xml:space="preserve">Romeo buying the poison that takes his own life </w:t>
-      </w:r>
-      <w:r>
-        <w:rPr/>
-        <w:t xml:space="preserve">and the Friar hastily concocting a poison that symbolises every mistake that the Friar makes throughout the play, showing his impulsiveness and terrible planning skills while appearing to the outside as a stable and pragmatic man. </w:t>
+        <w:t xml:space="preserve"> as the closest thing to a father figure that we are shown in the play. Friar Lawrence’s reprimanding of Romeo’s actions is him attempting to correct his course and adjust his impulsive nature to avoid the dangers that impatience can bring to oneself, as seen in “Wisely and slow; they stumble that run fast.” (Act 2, Scene 3) this is proving that Friar Lawrence cares for Romeo, and is attempting to teach him about the dangers of the world, however, the actions that the Friar takes inevitably leads Romeo to his doom. The Friar attempting to rectify the situation after Tybalt and Mercutio’s deaths by sending Romeo to Mantua, without establishing a reliable method of communication, directly causes Romeo to be misinformed about the supposed death of his lover Juliet. Shakespeare has also used poison as a repetitive theme throughout the play, with the feud symbolically poisoni</w:t>
+      </w:r>
+      <w:r>
+        <w:rPr>
+          <w:rFonts w:eastAsia="Droid Sans Fallback" w:cs="Droid Sans Devanagari"/>
+          <w:color w:val="auto"/>
+          <w:kern w:val="2"/>
+          <w:sz w:val="24"/>
+          <w:szCs w:val="24"/>
+          <w:lang w:val="en-AU" w:eastAsia="zh-CN" w:bidi="hi-IN"/>
+        </w:rPr>
+        <w:t xml:space="preserve">ng​ </w:t>
+      </w:r>
+      <w:r>
+        <w:rPr/>
+        <w:t xml:space="preserve">the streets of Verona, Romeo buying the poison that takes his own life and the Friar hastily concocting a poison that symbolises every mistake that the Friar makes throughout the play, showing his impulsiveness and terrible planning skills while appearing to the outside as a stable and pragmatic man. </w:t>
       </w:r>
     </w:p>
     <w:p>
@@ -370,62 +347,7 @@
           <w:szCs w:val="24"/>
           <w:lang w:val="en-AU" w:eastAsia="zh-CN" w:bidi="hi-IN"/>
         </w:rPr>
-        <w:t xml:space="preserve">This is proving that sending the Friar, who was far too slow and assumed to be assisting in the epidemic in Mantua, another indirect result of atrocious planning by Friar Lawrence. </w:t>
-      </w:r>
-      <w:r>
-        <w:rPr>
-          <w:rFonts w:eastAsia="Droid Sans Fallback" w:cs="Droid Sans Devanagari"/>
-          <w:color w:val="auto"/>
-          <w:kern w:val="2"/>
-          <w:sz w:val="24"/>
-          <w:szCs w:val="24"/>
-          <w:lang w:val="en-AU" w:eastAsia="zh-CN" w:bidi="hi-IN"/>
-        </w:rPr>
-        <w:t xml:space="preserve">Shakespeare </w:t>
-      </w:r>
-      <w:r>
-        <w:rPr>
-          <w:rFonts w:eastAsia="Droid Sans Fallback" w:cs="Droid Sans Devanagari"/>
-          <w:color w:val="auto"/>
-          <w:kern w:val="2"/>
-          <w:sz w:val="24"/>
-          <w:szCs w:val="24"/>
-          <w:lang w:val="en-AU" w:eastAsia="zh-CN" w:bidi="hi-IN"/>
-        </w:rPr>
-        <w:t xml:space="preserve">has also used foreshadowing as a form of dramatic irony for </w:t>
-      </w:r>
-      <w:r>
-        <w:rPr>
-          <w:rFonts w:eastAsia="Droid Sans Fallback" w:cs="Droid Sans Devanagari"/>
-          <w:color w:val="auto"/>
-          <w:kern w:val="2"/>
-          <w:sz w:val="24"/>
-          <w:szCs w:val="24"/>
-          <w:lang w:val="en-AU" w:eastAsia="zh-CN" w:bidi="hi-IN"/>
-        </w:rPr>
-        <w:t xml:space="preserve">an audience that has potentially noticed subtle foreshadowing, for example </w:t>
-      </w:r>
-      <w:r>
-        <w:rPr>
-          <w:rFonts w:eastAsia="Droid Sans Fallback" w:cs="Droid Sans Devanagari"/>
-          <w:color w:val="auto"/>
-          <w:kern w:val="2"/>
-          <w:sz w:val="24"/>
-          <w:szCs w:val="24"/>
-          <w:lang w:val="en-AU" w:eastAsia="zh-CN" w:bidi="hi-IN"/>
-        </w:rPr>
-        <w:t xml:space="preserve">when Romeo says “And fall upon the ground as I do now, </w:t>
-      </w:r>
-      <w:r>
-        <w:rPr>
-          <w:rFonts w:eastAsia="Droid Sans Fallback" w:cs="Droid Sans Devanagari"/>
-          <w:color w:val="auto"/>
-          <w:kern w:val="2"/>
-          <w:sz w:val="24"/>
-          <w:szCs w:val="24"/>
-          <w:lang w:val="en-AU" w:eastAsia="zh-CN" w:bidi="hi-IN"/>
-        </w:rPr>
-        <w:t>taking the measure of an unmade grave” (Act 3, Scene 3) Basically explaining that without Juliet he will die, foreshadowing their later deaths. In addition Friar Lawrence should have taken that Romeo was having suicidal, rash thoughts and should have made an effort to keep him safe when he was banished, The Friar should have also been less hasty in his plans to stop Romeo’s suicidal tendencies.</w:t>
+        <w:t xml:space="preserve">This is proving that sending the Friar, who was far too slow and assumed to be assisting in the epidemic in Mantua, another indirect result of atrocious planning by Friar Lawrence. Shakespeare has also used foreshadowing as a form of dramatic irony for an audience that has potentially noticed subtle foreshadowing, for example when Romeo says “And fall upon the ground as I do now, taking the measure of an unmade grave” (Act 3, Scene 3) this is foreshadowing their later deaths, with Romeo deciding that without Juliet, life is not worth living. In addition Friar Lawrence should have noticed that Romeo was having rash, suicidal thoughts when he was banished and attempted to keep Romeo safe. In conclusion the Friar’s impatience and poorly constructed plans directly caused the deaths of Romeo and Juliet. </w:t>
       </w:r>
     </w:p>
     <w:p>
@@ -444,7 +366,7 @@
     <w:sectPr>
       <w:type w:val="nextPage"/>
       <w:pgSz w:w="12240" w:h="15840"/>
-      <w:pgMar w:left="1134" w:right="1134" w:header="0" w:top="1134" w:footer="0" w:bottom="1134" w:gutter="0"/>
+      <w:pgMar w:left="1134" w:right="1134" w:gutter="0" w:header="0" w:top="1134" w:footer="0" w:bottom="1134"/>
       <w:pgNumType w:fmt="decimal"/>
       <w:formProt w:val="false"/>
       <w:textDirection w:val="lrTb"/>
@@ -459,7 +381,134 @@
   <w:abstractNum w:abstractNumId="1">
     <w:lvl w:ilvl="0">
       <w:start w:val="1"/>
-      <w:pStyle w:val="Heading1"/>
+      <w:numFmt w:val="none"/>
+      <w:suff w:val="nothing"/>
+      <w:lvlText w:val=""/>
+      <w:lvlJc w:val="left"/>
+      <w:pPr>
+        <w:tabs>
+          <w:tab w:val="num" w:pos="0"/>
+        </w:tabs>
+        <w:ind w:left="0" w:hanging="0"/>
+      </w:pPr>
+      <w:rPr/>
+    </w:lvl>
+    <w:lvl w:ilvl="1">
+      <w:start w:val="1"/>
+      <w:numFmt w:val="none"/>
+      <w:suff w:val="nothing"/>
+      <w:lvlText w:val=""/>
+      <w:lvlJc w:val="left"/>
+      <w:pPr>
+        <w:tabs>
+          <w:tab w:val="num" w:pos="0"/>
+        </w:tabs>
+        <w:ind w:left="0" w:hanging="0"/>
+      </w:pPr>
+      <w:rPr/>
+    </w:lvl>
+    <w:lvl w:ilvl="2">
+      <w:start w:val="1"/>
+      <w:numFmt w:val="none"/>
+      <w:suff w:val="nothing"/>
+      <w:lvlText w:val=""/>
+      <w:lvlJc w:val="left"/>
+      <w:pPr>
+        <w:tabs>
+          <w:tab w:val="num" w:pos="0"/>
+        </w:tabs>
+        <w:ind w:left="0" w:hanging="0"/>
+      </w:pPr>
+      <w:rPr/>
+    </w:lvl>
+    <w:lvl w:ilvl="3">
+      <w:start w:val="1"/>
+      <w:numFmt w:val="none"/>
+      <w:suff w:val="nothing"/>
+      <w:lvlText w:val=""/>
+      <w:lvlJc w:val="left"/>
+      <w:pPr>
+        <w:tabs>
+          <w:tab w:val="num" w:pos="0"/>
+        </w:tabs>
+        <w:ind w:left="0" w:hanging="0"/>
+      </w:pPr>
+      <w:rPr/>
+    </w:lvl>
+    <w:lvl w:ilvl="4">
+      <w:start w:val="1"/>
+      <w:numFmt w:val="none"/>
+      <w:suff w:val="nothing"/>
+      <w:lvlText w:val=""/>
+      <w:lvlJc w:val="left"/>
+      <w:pPr>
+        <w:tabs>
+          <w:tab w:val="num" w:pos="0"/>
+        </w:tabs>
+        <w:ind w:left="0" w:hanging="0"/>
+      </w:pPr>
+      <w:rPr/>
+    </w:lvl>
+    <w:lvl w:ilvl="5">
+      <w:start w:val="1"/>
+      <w:numFmt w:val="none"/>
+      <w:suff w:val="nothing"/>
+      <w:lvlText w:val=""/>
+      <w:lvlJc w:val="left"/>
+      <w:pPr>
+        <w:tabs>
+          <w:tab w:val="num" w:pos="0"/>
+        </w:tabs>
+        <w:ind w:left="0" w:hanging="0"/>
+      </w:pPr>
+      <w:rPr/>
+    </w:lvl>
+    <w:lvl w:ilvl="6">
+      <w:start w:val="1"/>
+      <w:numFmt w:val="none"/>
+      <w:suff w:val="nothing"/>
+      <w:lvlText w:val=""/>
+      <w:lvlJc w:val="left"/>
+      <w:pPr>
+        <w:tabs>
+          <w:tab w:val="num" w:pos="0"/>
+        </w:tabs>
+        <w:ind w:left="0" w:hanging="0"/>
+      </w:pPr>
+      <w:rPr/>
+    </w:lvl>
+    <w:lvl w:ilvl="7">
+      <w:start w:val="1"/>
+      <w:numFmt w:val="none"/>
+      <w:suff w:val="nothing"/>
+      <w:lvlText w:val=""/>
+      <w:lvlJc w:val="left"/>
+      <w:pPr>
+        <w:tabs>
+          <w:tab w:val="num" w:pos="0"/>
+        </w:tabs>
+        <w:ind w:left="0" w:hanging="0"/>
+      </w:pPr>
+      <w:rPr/>
+    </w:lvl>
+    <w:lvl w:ilvl="8">
+      <w:start w:val="1"/>
+      <w:numFmt w:val="none"/>
+      <w:suff w:val="nothing"/>
+      <w:lvlText w:val=""/>
+      <w:lvlJc w:val="left"/>
+      <w:pPr>
+        <w:tabs>
+          <w:tab w:val="num" w:pos="0"/>
+        </w:tabs>
+        <w:ind w:left="0" w:hanging="0"/>
+      </w:pPr>
+      <w:rPr/>
+    </w:lvl>
+  </w:abstractNum>
+  <w:abstractNum w:abstractNumId="2">
+    <w:lvl w:ilvl="0">
+      <w:start w:val="1"/>
       <w:numFmt w:val="none"/>
       <w:suff w:val="nothing"/>
       <w:lvlText w:val=""/>
@@ -578,6 +627,9 @@
   </w:abstractNum>
   <w:num w:numId="1">
     <w:abstractNumId w:val="1"/>
+  </w:num>
+  <w:num w:numId="2">
+    <w:abstractNumId w:val="2"/>
   </w:num>
 </w:numbering>
 </file>
@@ -606,9 +658,7 @@
     <w:pPr>
       <w:widowControl/>
       <w:suppressAutoHyphens w:val="true"/>
-      <w:kinsoku w:val="true"/>
-      <w:overflowPunct w:val="true"/>
-      <w:autoSpaceDE w:val="true"/>
+      <w:overflowPunct w:val="false"/>
       <w:bidi w:val="0"/>
       <w:spacing w:before="0" w:after="0"/>
       <w:jc w:val="left"/>

</xml_diff>